<commit_message>
report in word progressing
</commit_message>
<xml_diff>
--- a/namastox/default/generic_word.docx
+++ b/namastox/default/generic_word.docx
@@ -11,15 +11,15 @@
           <w:noProof/>
         </w:rPr>
         <w:drawing>
-          <wp:anchor distT="0" distB="0" distL="114300" distR="114300" simplePos="0" relativeHeight="251658240" behindDoc="0" locked="0" layoutInCell="1" allowOverlap="1" wp14:anchorId="34449FFC" wp14:editId="3E9DFB5B">
+          <wp:anchor distT="0" distB="0" distL="114300" distR="114300" simplePos="0" relativeHeight="251658240" behindDoc="0" locked="0" layoutInCell="1" allowOverlap="1" wp14:anchorId="34449FFC" wp14:editId="7E09161C">
             <wp:simplePos x="0" y="0"/>
-            <wp:positionH relativeFrom="column">
-              <wp:posOffset>4084955</wp:posOffset>
+            <wp:positionH relativeFrom="margin">
+              <wp:posOffset>4618355</wp:posOffset>
             </wp:positionH>
             <wp:positionV relativeFrom="paragraph">
               <wp:posOffset>0</wp:posOffset>
             </wp:positionV>
-            <wp:extent cx="895350" cy="439420"/>
+            <wp:extent cx="781050" cy="382905"/>
             <wp:effectExtent l="0" t="0" r="0" b="0"/>
             <wp:wrapSquare wrapText="bothSides"/>
             <wp:docPr id="598382604" name="Imagen 1" descr="Logotipo&#10;&#10;Descripción generada automáticamente"/>
@@ -49,7 +49,7 @@
                   <pic:spPr bwMode="auto">
                     <a:xfrm>
                       <a:off x="0" y="0"/>
-                      <a:ext cx="895350" cy="439420"/>
+                      <a:ext cx="781050" cy="382905"/>
                     </a:xfrm>
                     <a:prstGeom prst="rect">
                       <a:avLst/>
@@ -75,15 +75,6 @@
             </wp14:sizeRelV>
           </wp:anchor>
         </w:drawing>
-      </w:r>
-      <w:r>
-        <w:t>Risk-assessment report</w:t>
-      </w:r>
-      <w:r>
-        <w:rPr>
-          <w:noProof/>
-        </w:rPr>
-        <w:t>.</w:t>
       </w:r>
     </w:p>
     <w:sectPr>

</xml_diff>